<commit_message>
my custom LotusArrayList collection and few other files.
</commit_message>
<xml_diff>
--- a/Interview Questions/DOTNET_CSHARP_Interview Questions.docx
+++ b/Interview Questions/DOTNET_CSHARP_Interview Questions.docx
@@ -19,6 +19,15 @@
           <w:sz w:val="40"/>
           <w:szCs w:val="40"/>
         </w:rPr>
+        <w:t>l</w:t>
+      </w:r>
+      <w:r>
+        <w:rPr>
+          <w:b/>
+          <w:bCs/>
+          <w:sz w:val="40"/>
+          <w:szCs w:val="40"/>
+        </w:rPr>
         <w:t>.NET</w:t>
       </w:r>
     </w:p>
@@ -600,16 +609,7 @@
         <w:jc w:val="both"/>
       </w:pPr>
       <w:r>
-        <w:t>.</w:t>
-      </w:r>
-      <w:r>
-        <w:t xml:space="preserve">NET </w:t>
-      </w:r>
-      <w:r>
-        <w:t>framework-based</w:t>
-      </w:r>
-      <w:r>
-        <w:t xml:space="preserve"> applications that are written in supportive languages like C#, F#, or VB are compiled to Common Intermediate Language (CIL).</w:t>
+        <w:t>.NET framework-based applications that are written in supportive languages like C#, F#, or VB are compiled to Common Intermediate Language (CIL).</w:t>
       </w:r>
     </w:p>
     <w:p>
@@ -643,13 +643,7 @@
         <w:jc w:val="both"/>
       </w:pPr>
       <w:r>
-        <w:t xml:space="preserve">When the .NET application runs, Common Language Runtime (CLR) takes the assembly file and converts the CIL into machine code with the help of the </w:t>
-      </w:r>
-      <w:r>
-        <w:t>JIT (</w:t>
-      </w:r>
-      <w:r>
-        <w:t>Just in Time) compiler.</w:t>
+        <w:t>When the .NET application runs, Common Language Runtime (CLR) takes the assembly file and converts the CIL into machine code with the help of the JIT (Just in Time) compiler.</w:t>
       </w:r>
     </w:p>
     <w:p>
@@ -677,6 +671,9 @@
         </w:rPr>
       </w:pPr>
       <w:r>
+        <w:rPr>
+          <w:noProof/>
+        </w:rPr>
         <w:drawing>
           <wp:inline distT="0" distB="0" distL="0" distR="0" wp14:anchorId="2B951684" wp14:editId="118D98D4">
             <wp:extent cx="3558540" cy="3320511"/>
@@ -938,6 +935,9 @@
         <w:jc w:val="both"/>
       </w:pPr>
       <w:r>
+        <w:rPr>
+          <w:noProof/>
+        </w:rPr>
         <w:drawing>
           <wp:inline distT="0" distB="0" distL="0" distR="0" wp14:anchorId="03592013" wp14:editId="44371D13">
             <wp:extent cx="4169410" cy="756647"/>
@@ -1465,6 +1465,9 @@
         <w:jc w:val="both"/>
       </w:pPr>
       <w:r>
+        <w:rPr>
+          <w:noProof/>
+        </w:rPr>
         <w:drawing>
           <wp:inline distT="0" distB="0" distL="0" distR="0" wp14:anchorId="2F5544E4" wp14:editId="32EA2D77">
             <wp:extent cx="5684520" cy="1030973"/>
@@ -1808,6 +1811,9 @@
         <w:jc w:val="both"/>
       </w:pPr>
       <w:r>
+        <w:rPr>
+          <w:noProof/>
+        </w:rPr>
         <w:lastRenderedPageBreak/>
         <w:drawing>
           <wp:inline distT="0" distB="0" distL="0" distR="0" wp14:anchorId="029AA04C" wp14:editId="2F5AB4E7">
@@ -7730,6 +7736,9 @@
         <w:jc w:val="both"/>
       </w:pPr>
       <w:r>
+        <w:rPr>
+          <w:noProof/>
+        </w:rPr>
         <w:drawing>
           <wp:inline distT="0" distB="0" distL="0" distR="0" wp14:anchorId="1769CFEA" wp14:editId="25A8B36B">
             <wp:extent cx="3706557" cy="4121727"/>
@@ -8270,7 +8279,6 @@
           </w:tcPr>
           <w:p>
             <w:pPr>
-              <w:spacing w:after="0" w:line="240" w:lineRule="auto"/>
               <w:jc w:val="both"/>
             </w:pPr>
             <w:r>
@@ -8279,13 +8287,11 @@
           </w:p>
           <w:p>
             <w:pPr>
-              <w:spacing w:after="0" w:line="240" w:lineRule="auto"/>
               <w:jc w:val="both"/>
             </w:pPr>
           </w:p>
           <w:p>
             <w:pPr>
-              <w:spacing w:after="0" w:line="240" w:lineRule="auto"/>
               <w:jc w:val="both"/>
             </w:pPr>
             <w:r>
@@ -8722,14 +8728,7 @@
                 <w:b/>
                 <w:bCs/>
               </w:rPr>
-              <w:t xml:space="preserve">Compile Time </w:t>
-            </w:r>
-            <w:r>
-              <w:rPr>
-                <w:b/>
-                <w:bCs/>
-              </w:rPr>
-              <w:t>Polymorphism</w:t>
+              <w:t>Compile Time Polymorphism</w:t>
             </w:r>
           </w:p>
         </w:tc>
@@ -9080,55 +9079,31 @@
         <w:jc w:val="both"/>
       </w:pPr>
       <w:r>
-        <w:t>Inheritance</w:t>
-      </w:r>
-      <w:r>
-        <w:t xml:space="preserve"> - </w:t>
-      </w:r>
-      <w:r>
-        <w:t>When one object acquires all the properties and behaviour of another object, it is called inheritance.</w:t>
-      </w:r>
-    </w:p>
-    <w:p>
-      <w:pPr>
-        <w:jc w:val="both"/>
-      </w:pPr>
-      <w:r>
-        <w:t>Encapsulation</w:t>
-      </w:r>
-      <w:r>
-        <w:t xml:space="preserve"> - </w:t>
-      </w:r>
-      <w:r>
-        <w:t>Binding or wrapping up of code into a single unit, it is called encapsulation.</w:t>
-      </w:r>
-    </w:p>
-    <w:p>
-      <w:pPr>
-        <w:jc w:val="both"/>
-      </w:pPr>
-      <w:r>
-        <w:t>Abstraction</w:t>
-      </w:r>
-      <w:r>
-        <w:t xml:space="preserve"> - </w:t>
-      </w:r>
-      <w:r>
-        <w:t>Hinding internal details and showing only the functionality is called as abstraction.</w:t>
-      </w:r>
-    </w:p>
-    <w:p>
-      <w:pPr>
-        <w:jc w:val="both"/>
-      </w:pPr>
-      <w:r>
-        <w:t>Polymorphism</w:t>
-      </w:r>
-      <w:r>
-        <w:t xml:space="preserve"> - </w:t>
-      </w:r>
-      <w:r>
-        <w:t>If one task is performed in many ways, it is called as polymorphism.</w:t>
+        <w:t>Inheritance - When one object acquires all the properties and behaviour of another object, it is called inheritance.</w:t>
+      </w:r>
+    </w:p>
+    <w:p>
+      <w:pPr>
+        <w:jc w:val="both"/>
+      </w:pPr>
+      <w:r>
+        <w:t>Encapsulation - Binding or wrapping up of code into a single unit, it is called encapsulation.</w:t>
+      </w:r>
+    </w:p>
+    <w:p>
+      <w:pPr>
+        <w:jc w:val="both"/>
+      </w:pPr>
+      <w:r>
+        <w:t>Abstraction - Hinding internal details and showing only the functionality is called as abstraction.</w:t>
+      </w:r>
+    </w:p>
+    <w:p>
+      <w:pPr>
+        <w:jc w:val="both"/>
+      </w:pPr>
+      <w:r>
+        <w:t>Polymorphism - If one task is performed in many ways, it is called as polymorphism.</w:t>
       </w:r>
     </w:p>
     <w:p>
@@ -11949,6 +11924,547 @@
           <w:b/>
           <w:bCs/>
         </w:rPr>
+        <w:t>What is Iterator Method?</w:t>
+      </w:r>
+    </w:p>
+    <w:p>
+      <w:pPr>
+        <w:jc w:val="both"/>
+      </w:pPr>
+      <w:r>
+        <w:t xml:space="preserve">C# iterator is a method. It is used to iterate the elements of a collection, </w:t>
+      </w:r>
+      <w:proofErr w:type="gramStart"/>
+      <w:r>
+        <w:t>array</w:t>
+      </w:r>
+      <w:proofErr w:type="gramEnd"/>
+      <w:r>
+        <w:t xml:space="preserve"> or list. An iterator uses yield return statement to return each element at a time.</w:t>
+      </w:r>
+    </w:p>
+    <w:p>
+      <w:pPr>
+        <w:jc w:val="both"/>
+      </w:pPr>
+      <w:r>
+        <w:t>The iterator remembers the current location and in next iteration, it returns the next element.</w:t>
+      </w:r>
+      <w:r>
+        <w:t xml:space="preserve"> </w:t>
+      </w:r>
+      <w:r>
+        <w:t xml:space="preserve">The return type of an iterator can be </w:t>
+      </w:r>
+      <w:proofErr w:type="spellStart"/>
+      <w:r>
+        <w:t>IEnumerable</w:t>
+      </w:r>
+      <w:proofErr w:type="spellEnd"/>
+      <w:r>
+        <w:t xml:space="preserve">&lt;T&gt; or </w:t>
+      </w:r>
+      <w:proofErr w:type="spellStart"/>
+      <w:r>
+        <w:t>IEnumerator</w:t>
+      </w:r>
+      <w:proofErr w:type="spellEnd"/>
+      <w:r>
+        <w:t>&lt;T&gt;.</w:t>
+      </w:r>
+    </w:p>
+    <w:p>
+      <w:pPr>
+        <w:jc w:val="both"/>
+      </w:pPr>
+      <w:r>
+        <w:t>To stop iteration, we can use yield break statement.</w:t>
+      </w:r>
+    </w:p>
+    <w:p>
+      <w:pPr>
+        <w:pStyle w:val="ListParagraph"/>
+        <w:numPr>
+          <w:ilvl w:val="0"/>
+          <w:numId w:val="9"/>
+        </w:numPr>
+        <w:jc w:val="both"/>
+        <w:rPr>
+          <w:b/>
+          <w:bCs/>
+        </w:rPr>
+      </w:pPr>
+      <w:r>
+        <w:rPr>
+          <w:b/>
+          <w:bCs/>
+        </w:rPr>
+        <w:t xml:space="preserve">What is the difference between </w:t>
+      </w:r>
+      <w:proofErr w:type="spellStart"/>
+      <w:r>
+        <w:rPr>
+          <w:b/>
+          <w:bCs/>
+        </w:rPr>
+        <w:t>IEnumerable</w:t>
+      </w:r>
+      <w:proofErr w:type="spellEnd"/>
+      <w:r>
+        <w:rPr>
+          <w:b/>
+          <w:bCs/>
+        </w:rPr>
+        <w:t xml:space="preserve"> and </w:t>
+      </w:r>
+      <w:proofErr w:type="spellStart"/>
+      <w:r>
+        <w:rPr>
+          <w:b/>
+          <w:bCs/>
+        </w:rPr>
+        <w:t>IEnumerator</w:t>
+      </w:r>
+      <w:proofErr w:type="spellEnd"/>
+      <w:r>
+        <w:rPr>
+          <w:b/>
+          <w:bCs/>
+        </w:rPr>
+        <w:t xml:space="preserve"> in C#?</w:t>
+      </w:r>
+    </w:p>
+    <w:p>
+      <w:pPr>
+        <w:jc w:val="both"/>
+      </w:pPr>
+      <w:proofErr w:type="spellStart"/>
+      <w:r>
+        <w:t>IEnumerable</w:t>
+      </w:r>
+      <w:proofErr w:type="spellEnd"/>
+      <w:r>
+        <w:t xml:space="preserve"> internally uses </w:t>
+      </w:r>
+      <w:proofErr w:type="spellStart"/>
+      <w:r>
+        <w:t>IEnumerator</w:t>
+      </w:r>
+      <w:proofErr w:type="spellEnd"/>
+      <w:r>
+        <w:t xml:space="preserve"> only to iterate the collection via foreach loop.</w:t>
+      </w:r>
+    </w:p>
+    <w:p>
+      <w:pPr>
+        <w:jc w:val="both"/>
+      </w:pPr>
+      <w:proofErr w:type="spellStart"/>
+      <w:r>
+        <w:t>IEnumerable</w:t>
+      </w:r>
+      <w:proofErr w:type="spellEnd"/>
+      <w:r>
+        <w:t xml:space="preserve"> simplifies the use of </w:t>
+      </w:r>
+      <w:proofErr w:type="spellStart"/>
+      <w:r>
+        <w:t>IEnumerator</w:t>
+      </w:r>
+      <w:proofErr w:type="spellEnd"/>
+      <w:r>
+        <w:t>.</w:t>
+      </w:r>
+    </w:p>
+    <w:p>
+      <w:pPr>
+        <w:jc w:val="both"/>
+      </w:pPr>
+      <w:proofErr w:type="spellStart"/>
+      <w:r>
+        <w:t>IEnumerable</w:t>
+      </w:r>
+      <w:proofErr w:type="spellEnd"/>
+      <w:r>
+        <w:t xml:space="preserve"> maintains the state.</w:t>
+      </w:r>
+    </w:p>
+    <w:p>
+      <w:pPr>
+        <w:pStyle w:val="ListParagraph"/>
+        <w:numPr>
+          <w:ilvl w:val="0"/>
+          <w:numId w:val="9"/>
+        </w:numPr>
+        <w:jc w:val="both"/>
+        <w:rPr>
+          <w:b/>
+          <w:bCs/>
+        </w:rPr>
+      </w:pPr>
+      <w:r>
+        <w:rPr>
+          <w:rFonts w:ascii="Roboto" w:hAnsi="Roboto"/>
+          <w:b/>
+          <w:bCs/>
+          <w:color w:val="131313"/>
+          <w:sz w:val="21"/>
+          <w:szCs w:val="21"/>
+        </w:rPr>
+        <w:t xml:space="preserve">What is the difference between </w:t>
+      </w:r>
+      <w:proofErr w:type="spellStart"/>
+      <w:r>
+        <w:rPr>
+          <w:rFonts w:ascii="Roboto" w:hAnsi="Roboto"/>
+          <w:b/>
+          <w:bCs/>
+          <w:color w:val="131313"/>
+          <w:sz w:val="21"/>
+          <w:szCs w:val="21"/>
+        </w:rPr>
+        <w:t>IEnumerable</w:t>
+      </w:r>
+      <w:proofErr w:type="spellEnd"/>
+      <w:r>
+        <w:rPr>
+          <w:rFonts w:ascii="Roboto" w:hAnsi="Roboto"/>
+          <w:b/>
+          <w:bCs/>
+          <w:color w:val="131313"/>
+          <w:sz w:val="21"/>
+          <w:szCs w:val="21"/>
+        </w:rPr>
+        <w:t xml:space="preserve"> and </w:t>
+      </w:r>
+      <w:proofErr w:type="spellStart"/>
+      <w:r>
+        <w:rPr>
+          <w:rFonts w:ascii="Roboto" w:hAnsi="Roboto"/>
+          <w:b/>
+          <w:bCs/>
+          <w:color w:val="131313"/>
+          <w:sz w:val="21"/>
+          <w:szCs w:val="21"/>
+        </w:rPr>
+        <w:t>IQueryable</w:t>
+      </w:r>
+      <w:proofErr w:type="spellEnd"/>
+      <w:r>
+        <w:rPr>
+          <w:rFonts w:ascii="Roboto" w:hAnsi="Roboto"/>
+          <w:b/>
+          <w:bCs/>
+          <w:color w:val="131313"/>
+          <w:sz w:val="21"/>
+          <w:szCs w:val="21"/>
+        </w:rPr>
+        <w:t xml:space="preserve"> in C#?</w:t>
+      </w:r>
+    </w:p>
+    <w:p>
+      <w:pPr>
+        <w:jc w:val="both"/>
+        <w:rPr>
+          <w:rFonts w:ascii="Roboto" w:hAnsi="Roboto"/>
+          <w:color w:val="131313"/>
+          <w:sz w:val="21"/>
+          <w:szCs w:val="21"/>
+        </w:rPr>
+      </w:pPr>
+      <w:r>
+        <w:rPr>
+          <w:rFonts w:ascii="Roboto" w:hAnsi="Roboto"/>
+          <w:color w:val="131313"/>
+          <w:sz w:val="21"/>
+          <w:szCs w:val="21"/>
+        </w:rPr>
+        <w:t xml:space="preserve"> </w:t>
+      </w:r>
+      <w:proofErr w:type="spellStart"/>
+      <w:r>
+        <w:rPr>
+          <w:rFonts w:ascii="Roboto" w:hAnsi="Roboto"/>
+          <w:color w:val="131313"/>
+          <w:sz w:val="21"/>
+          <w:szCs w:val="21"/>
+        </w:rPr>
+        <w:t>IEnumerable</w:t>
+      </w:r>
+      <w:proofErr w:type="spellEnd"/>
+      <w:r>
+        <w:rPr>
+          <w:rFonts w:ascii="Roboto" w:hAnsi="Roboto"/>
+          <w:color w:val="131313"/>
+          <w:sz w:val="21"/>
+          <w:szCs w:val="21"/>
+        </w:rPr>
+        <w:t xml:space="preserve"> is used with in-memory collection (array, array list, collection)</w:t>
+      </w:r>
+    </w:p>
+    <w:p>
+      <w:pPr>
+        <w:jc w:val="both"/>
+        <w:rPr>
+          <w:rFonts w:ascii="Roboto" w:hAnsi="Roboto"/>
+          <w:color w:val="131313"/>
+          <w:sz w:val="21"/>
+          <w:szCs w:val="21"/>
+        </w:rPr>
+      </w:pPr>
+      <w:proofErr w:type="spellStart"/>
+      <w:r>
+        <w:rPr>
+          <w:rFonts w:ascii="Roboto" w:hAnsi="Roboto"/>
+          <w:color w:val="131313"/>
+          <w:sz w:val="21"/>
+          <w:szCs w:val="21"/>
+        </w:rPr>
+        <w:t>IQueryable</w:t>
+      </w:r>
+      <w:proofErr w:type="spellEnd"/>
+      <w:r>
+        <w:rPr>
+          <w:rFonts w:ascii="Roboto" w:hAnsi="Roboto"/>
+          <w:color w:val="131313"/>
+          <w:sz w:val="21"/>
+          <w:szCs w:val="21"/>
+        </w:rPr>
+        <w:t xml:space="preserve"> is better in getting result from database.</w:t>
+      </w:r>
+    </w:p>
+    <w:p>
+      <w:pPr>
+        <w:jc w:val="both"/>
+        <w:rPr>
+          <w:rFonts w:ascii="Roboto" w:hAnsi="Roboto"/>
+          <w:color w:val="131313"/>
+          <w:sz w:val="21"/>
+          <w:szCs w:val="21"/>
+        </w:rPr>
+      </w:pPr>
+      <w:proofErr w:type="spellStart"/>
+      <w:r>
+        <w:rPr>
+          <w:rFonts w:ascii="Roboto" w:hAnsi="Roboto"/>
+          <w:color w:val="131313"/>
+          <w:sz w:val="21"/>
+          <w:szCs w:val="21"/>
+        </w:rPr>
+        <w:t>IQueryable</w:t>
+      </w:r>
+      <w:proofErr w:type="spellEnd"/>
+      <w:r>
+        <w:rPr>
+          <w:rFonts w:ascii="Roboto" w:hAnsi="Roboto"/>
+          <w:color w:val="131313"/>
+          <w:sz w:val="21"/>
+          <w:szCs w:val="21"/>
+        </w:rPr>
+        <w:t xml:space="preserve"> will take less time </w:t>
+      </w:r>
+      <w:r>
+        <w:rPr>
+          <w:rFonts w:ascii="Roboto" w:hAnsi="Roboto"/>
+          <w:color w:val="131313"/>
+          <w:sz w:val="21"/>
+          <w:szCs w:val="21"/>
+        </w:rPr>
+        <w:t xml:space="preserve">and performance better </w:t>
+      </w:r>
+      <w:r>
+        <w:rPr>
+          <w:rFonts w:ascii="Roboto" w:hAnsi="Roboto"/>
+          <w:color w:val="131313"/>
+          <w:sz w:val="21"/>
+          <w:szCs w:val="21"/>
+        </w:rPr>
+        <w:t xml:space="preserve">than </w:t>
+      </w:r>
+      <w:proofErr w:type="spellStart"/>
+      <w:r>
+        <w:rPr>
+          <w:rFonts w:ascii="Roboto" w:hAnsi="Roboto"/>
+          <w:color w:val="131313"/>
+          <w:sz w:val="21"/>
+          <w:szCs w:val="21"/>
+        </w:rPr>
+        <w:t>IEnumerable</w:t>
+      </w:r>
+      <w:proofErr w:type="spellEnd"/>
+      <w:r>
+        <w:rPr>
+          <w:rFonts w:ascii="Roboto" w:hAnsi="Roboto"/>
+          <w:color w:val="131313"/>
+          <w:sz w:val="21"/>
+          <w:szCs w:val="21"/>
+        </w:rPr>
+        <w:t>.</w:t>
+      </w:r>
+    </w:p>
+    <w:p>
+      <w:pPr>
+        <w:pStyle w:val="ListParagraph"/>
+        <w:numPr>
+          <w:ilvl w:val="0"/>
+          <w:numId w:val="9"/>
+        </w:numPr>
+        <w:jc w:val="both"/>
+        <w:rPr>
+          <w:b/>
+          <w:bCs/>
+        </w:rPr>
+      </w:pPr>
+      <w:r>
+        <w:rPr>
+          <w:b/>
+          <w:bCs/>
+        </w:rPr>
+        <w:t xml:space="preserve">Why to use </w:t>
+      </w:r>
+      <w:proofErr w:type="spellStart"/>
+      <w:r>
+        <w:rPr>
+          <w:b/>
+          <w:bCs/>
+        </w:rPr>
+        <w:t>IQueryable</w:t>
+      </w:r>
+      <w:proofErr w:type="spellEnd"/>
+      <w:r>
+        <w:rPr>
+          <w:b/>
+          <w:bCs/>
+        </w:rPr>
+        <w:t xml:space="preserve"> for </w:t>
+      </w:r>
+      <w:proofErr w:type="spellStart"/>
+      <w:r>
+        <w:rPr>
+          <w:b/>
+          <w:bCs/>
+        </w:rPr>
+        <w:t>sql</w:t>
+      </w:r>
+      <w:proofErr w:type="spellEnd"/>
+      <w:r>
+        <w:rPr>
+          <w:b/>
+          <w:bCs/>
+        </w:rPr>
+        <w:t xml:space="preserve"> queries?</w:t>
+      </w:r>
+    </w:p>
+    <w:p>
+      <w:pPr>
+        <w:jc w:val="both"/>
+      </w:pPr>
+      <w:proofErr w:type="spellStart"/>
+      <w:r>
+        <w:t>IQueryable</w:t>
+      </w:r>
+      <w:proofErr w:type="spellEnd"/>
+      <w:r>
+        <w:t xml:space="preserve"> inherited from </w:t>
+      </w:r>
+      <w:proofErr w:type="spellStart"/>
+      <w:r>
+        <w:t>IEnumerable</w:t>
+      </w:r>
+      <w:proofErr w:type="spellEnd"/>
+      <w:r>
+        <w:t xml:space="preserve"> interface only, so anything you can do with a </w:t>
+      </w:r>
+      <w:proofErr w:type="spellStart"/>
+      <w:r>
+        <w:t>IEnumerable</w:t>
+      </w:r>
+      <w:proofErr w:type="spellEnd"/>
+      <w:r>
+        <w:t xml:space="preserve">, you can also do with an </w:t>
+      </w:r>
+      <w:proofErr w:type="spellStart"/>
+      <w:r>
+        <w:t>IQuerable</w:t>
+      </w:r>
+      <w:proofErr w:type="spellEnd"/>
+      <w:r>
+        <w:t xml:space="preserve"> also.</w:t>
+      </w:r>
+    </w:p>
+    <w:p>
+      <w:pPr>
+        <w:jc w:val="both"/>
+      </w:pPr>
+      <w:proofErr w:type="spellStart"/>
+      <w:r>
+        <w:t>IEnumerable</w:t>
+      </w:r>
+      <w:proofErr w:type="spellEnd"/>
+      <w:r>
+        <w:t xml:space="preserve"> bring all result from database and then filter it at code side, which is a network load and performance issue.</w:t>
+      </w:r>
+    </w:p>
+    <w:p>
+      <w:pPr>
+        <w:jc w:val="both"/>
+      </w:pPr>
+      <w:proofErr w:type="spellStart"/>
+      <w:r>
+        <w:t>IQuerable</w:t>
+      </w:r>
+      <w:proofErr w:type="spellEnd"/>
+      <w:r>
+        <w:t xml:space="preserve"> filter the result at database only and then get only filtered result, therefore less network load and better performance.</w:t>
+      </w:r>
+    </w:p>
+    <w:p>
+      <w:pPr>
+        <w:jc w:val="both"/>
+      </w:pPr>
+      <w:proofErr w:type="spellStart"/>
+      <w:r>
+        <w:t>IQuerable</w:t>
+      </w:r>
+      <w:proofErr w:type="spellEnd"/>
+      <w:r>
+        <w:t xml:space="preserve"> is under SYSTEM.LINQ namespace </w:t>
+      </w:r>
+      <w:proofErr w:type="spellStart"/>
+      <w:r>
+        <w:t>IEnumerable</w:t>
+      </w:r>
+      <w:proofErr w:type="spellEnd"/>
+      <w:r>
+        <w:t xml:space="preserve"> is under </w:t>
+      </w:r>
+      <w:proofErr w:type="spellStart"/>
+      <w:r>
+        <w:t>System.Collections</w:t>
+      </w:r>
+      <w:proofErr w:type="spellEnd"/>
+      <w:r>
+        <w:t xml:space="preserve"> namespace.</w:t>
+      </w:r>
+    </w:p>
+    <w:p>
+      <w:pPr>
+        <w:pStyle w:val="ListParagraph"/>
+        <w:numPr>
+          <w:ilvl w:val="0"/>
+          <w:numId w:val="9"/>
+        </w:numPr>
+        <w:jc w:val="both"/>
+        <w:rPr>
+          <w:b/>
+          <w:bCs/>
+        </w:rPr>
+      </w:pPr>
+      <w:r>
+        <w:rPr>
+          <w:b/>
+          <w:bCs/>
+        </w:rPr>
         <w:t xml:space="preserve">What </w:t>
       </w:r>
       <w:proofErr w:type="gramStart"/>
@@ -11970,19 +12486,13 @@
     </w:p>
     <w:p>
       <w:pPr>
-        <w:ind w:firstLine="360"/>
         <w:jc w:val="both"/>
       </w:pPr>
       <w:r>
         <w:t xml:space="preserve">A delegate is a variable that holds the reference to a method or pointer to a method. It can refer to more than one method of same return types and parameters. </w:t>
       </w:r>
-      <w:proofErr w:type="gramStart"/>
-      <w:r>
-        <w:t>Delegates</w:t>
-      </w:r>
-      <w:proofErr w:type="gramEnd"/>
-      <w:r>
-        <w:t xml:space="preserve"> are especially used for implementing events and the call-back methods. All delegates</w:t>
+      <w:r>
+        <w:t>Delegates are especially used for implementing events and the call-back methods. All delegates</w:t>
       </w:r>
       <w:r>
         <w:t xml:space="preserve"> </w:t>
@@ -12090,6 +12600,7 @@
         <w:jc w:val="both"/>
       </w:pPr>
       <w:r>
+        <w:lastRenderedPageBreak/>
         <w:t>Delegates pointing methods without name are anonymous delegate.</w:t>
       </w:r>
     </w:p>
@@ -12389,193 +12900,193 @@
         <w:jc w:val="both"/>
       </w:pPr>
       <w:r>
+        <w:t>Generics allows us to make classes and methods type independent or type safe.</w:t>
+      </w:r>
+      <w:r>
+        <w:t xml:space="preserve"> </w:t>
+      </w:r>
+      <w:r>
+        <w:t>Generics are used to make reusable code classes which decrease the code redundancy</w:t>
+      </w:r>
+      <w:r>
+        <w:t xml:space="preserve">. </w:t>
+      </w:r>
+      <w:r>
+        <w:t>Using Generics one can do a variety of things like create collections</w:t>
+      </w:r>
+      <w:r>
+        <w:t xml:space="preserve">. </w:t>
+      </w:r>
+      <w:r>
+        <w:t xml:space="preserve">To create Generic collection, </w:t>
+      </w:r>
+      <w:proofErr w:type="spellStart"/>
+      <w:r>
+        <w:t>System.namespace</w:t>
+      </w:r>
+      <w:proofErr w:type="spellEnd"/>
+      <w:r>
+        <w:t>.</w:t>
+      </w:r>
+    </w:p>
+    <w:p>
+      <w:pPr>
+        <w:jc w:val="both"/>
+      </w:pPr>
+    </w:p>
+    <w:p>
+      <w:pPr>
+        <w:pStyle w:val="ListParagraph"/>
+        <w:numPr>
+          <w:ilvl w:val="0"/>
+          <w:numId w:val="9"/>
+        </w:numPr>
+        <w:jc w:val="both"/>
+        <w:rPr>
+          <w:b/>
+          <w:bCs/>
+        </w:rPr>
+      </w:pPr>
+      <w:r>
+        <w:rPr>
+          <w:b/>
+          <w:bCs/>
+        </w:rPr>
+        <w:t xml:space="preserve">What </w:t>
+      </w:r>
+      <w:proofErr w:type="gramStart"/>
+      <w:r>
+        <w:rPr>
+          <w:b/>
+          <w:bCs/>
+        </w:rPr>
+        <w:t>is</w:t>
+      </w:r>
+      <w:proofErr w:type="gramEnd"/>
+      <w:r>
+        <w:rPr>
+          <w:b/>
+          <w:bCs/>
+        </w:rPr>
+        <w:t xml:space="preserve"> parameter types in C#?</w:t>
+      </w:r>
+    </w:p>
+    <w:p>
+      <w:pPr>
+        <w:ind w:firstLine="360"/>
+        <w:jc w:val="both"/>
+      </w:pPr>
+      <w:r>
+        <w:t xml:space="preserve">In C#, parameters are used to pass information into methods or constructors. There are </w:t>
+      </w:r>
+      <w:proofErr w:type="gramStart"/>
+      <w:r>
+        <w:t>different</w:t>
+      </w:r>
+      <w:proofErr w:type="gramEnd"/>
+    </w:p>
+    <w:p>
+      <w:pPr>
+        <w:ind w:firstLine="360"/>
+        <w:jc w:val="both"/>
+      </w:pPr>
+      <w:r>
+        <w:t>types of parameters in C# based on how they are declared and used. Here are the common</w:t>
+      </w:r>
+    </w:p>
+    <w:p>
+      <w:pPr>
+        <w:ind w:firstLine="360"/>
+        <w:jc w:val="both"/>
+      </w:pPr>
+      <w:r>
+        <w:t>parameter types:</w:t>
+      </w:r>
+    </w:p>
+    <w:p>
+      <w:pPr>
+        <w:ind w:firstLine="360"/>
+        <w:jc w:val="both"/>
+      </w:pPr>
+      <w:r>
+        <w:t>Value Parameters (By Value)</w:t>
+      </w:r>
+    </w:p>
+    <w:p>
+      <w:pPr>
+        <w:pStyle w:val="ListParagraph"/>
+        <w:numPr>
+          <w:ilvl w:val="0"/>
+          <w:numId w:val="1"/>
+        </w:numPr>
+        <w:jc w:val="both"/>
+      </w:pPr>
+      <w:r>
+        <w:t>Passed by value, meaning</w:t>
+      </w:r>
+      <w:r>
+        <w:t xml:space="preserve"> a copy of the actual value is passed to the method.</w:t>
+      </w:r>
+    </w:p>
+    <w:p>
+      <w:pPr>
+        <w:pStyle w:val="ListParagraph"/>
+        <w:numPr>
+          <w:ilvl w:val="0"/>
+          <w:numId w:val="1"/>
+        </w:numPr>
+        <w:jc w:val="both"/>
+      </w:pPr>
+      <w:r>
+        <w:t>Changes made to the parameters inside the method do not affect the original value.</w:t>
+      </w:r>
+    </w:p>
+    <w:p>
+      <w:pPr>
+        <w:ind w:left="360"/>
+        <w:jc w:val="both"/>
+      </w:pPr>
+      <w:r>
+        <w:t>Reference Parameters (By Reference)</w:t>
+      </w:r>
+    </w:p>
+    <w:p>
+      <w:pPr>
+        <w:pStyle w:val="ListParagraph"/>
+        <w:numPr>
+          <w:ilvl w:val="0"/>
+          <w:numId w:val="1"/>
+        </w:numPr>
+        <w:jc w:val="both"/>
+      </w:pPr>
+      <w:r>
+        <w:t>Passed by reference meaning the actual memory address(reference) of the variable is passed.</w:t>
+      </w:r>
+    </w:p>
+    <w:p>
+      <w:pPr>
+        <w:pStyle w:val="ListParagraph"/>
+        <w:numPr>
+          <w:ilvl w:val="0"/>
+          <w:numId w:val="1"/>
+        </w:numPr>
+        <w:jc w:val="both"/>
+      </w:pPr>
+      <w:r>
+        <w:t xml:space="preserve"> Changes made to the parameter inside the method affect the original value.</w:t>
+      </w:r>
+    </w:p>
+    <w:p>
+      <w:pPr>
+        <w:pStyle w:val="ListParagraph"/>
+        <w:numPr>
+          <w:ilvl w:val="0"/>
+          <w:numId w:val="1"/>
+        </w:numPr>
+        <w:jc w:val="both"/>
+      </w:pPr>
+      <w:r>
         <w:lastRenderedPageBreak/>
-        <w:t>Generics allows us to make classes and methods type independent or type safe.</w:t>
-      </w:r>
-      <w:r>
-        <w:t xml:space="preserve"> </w:t>
-      </w:r>
-      <w:r>
-        <w:t>Generics are used to make reusable code classes which decrease the code redundancy</w:t>
-      </w:r>
-      <w:r>
-        <w:t xml:space="preserve">. </w:t>
-      </w:r>
-      <w:r>
-        <w:t>Using Generics one can do a variety of things like create collections</w:t>
-      </w:r>
-      <w:r>
-        <w:t xml:space="preserve">. </w:t>
-      </w:r>
-      <w:r>
-        <w:t xml:space="preserve">To create Generic collection, </w:t>
-      </w:r>
-      <w:proofErr w:type="spellStart"/>
-      <w:r>
-        <w:t>System.namespace</w:t>
-      </w:r>
-      <w:proofErr w:type="spellEnd"/>
-      <w:r>
-        <w:t>.</w:t>
-      </w:r>
-    </w:p>
-    <w:p>
-      <w:pPr>
-        <w:jc w:val="both"/>
-      </w:pPr>
-    </w:p>
-    <w:p>
-      <w:pPr>
-        <w:pStyle w:val="ListParagraph"/>
-        <w:numPr>
-          <w:ilvl w:val="0"/>
-          <w:numId w:val="9"/>
-        </w:numPr>
-        <w:jc w:val="both"/>
-        <w:rPr>
-          <w:b/>
-          <w:bCs/>
-        </w:rPr>
-      </w:pPr>
-      <w:r>
-        <w:rPr>
-          <w:b/>
-          <w:bCs/>
-        </w:rPr>
-        <w:t xml:space="preserve">What </w:t>
-      </w:r>
-      <w:proofErr w:type="gramStart"/>
-      <w:r>
-        <w:rPr>
-          <w:b/>
-          <w:bCs/>
-        </w:rPr>
-        <w:t>is</w:t>
-      </w:r>
-      <w:proofErr w:type="gramEnd"/>
-      <w:r>
-        <w:rPr>
-          <w:b/>
-          <w:bCs/>
-        </w:rPr>
-        <w:t xml:space="preserve"> parameter types in C#?</w:t>
-      </w:r>
-    </w:p>
-    <w:p>
-      <w:pPr>
-        <w:ind w:firstLine="360"/>
-        <w:jc w:val="both"/>
-      </w:pPr>
-      <w:r>
-        <w:t xml:space="preserve">In C#, parameters are used to pass information into methods or constructors. There are </w:t>
-      </w:r>
-      <w:proofErr w:type="gramStart"/>
-      <w:r>
-        <w:t>different</w:t>
-      </w:r>
-      <w:proofErr w:type="gramEnd"/>
-    </w:p>
-    <w:p>
-      <w:pPr>
-        <w:ind w:firstLine="360"/>
-        <w:jc w:val="both"/>
-      </w:pPr>
-      <w:r>
-        <w:t>types of parameters in C# based on how they are declared and used. Here are the common</w:t>
-      </w:r>
-    </w:p>
-    <w:p>
-      <w:pPr>
-        <w:ind w:firstLine="360"/>
-        <w:jc w:val="both"/>
-      </w:pPr>
-      <w:r>
-        <w:t>parameter types:</w:t>
-      </w:r>
-    </w:p>
-    <w:p>
-      <w:pPr>
-        <w:ind w:firstLine="360"/>
-        <w:jc w:val="both"/>
-      </w:pPr>
-      <w:r>
-        <w:t>Value Parameters (By Value)</w:t>
-      </w:r>
-    </w:p>
-    <w:p>
-      <w:pPr>
-        <w:pStyle w:val="ListParagraph"/>
-        <w:numPr>
-          <w:ilvl w:val="0"/>
-          <w:numId w:val="1"/>
-        </w:numPr>
-        <w:jc w:val="both"/>
-      </w:pPr>
-      <w:r>
-        <w:t>Passed by value, meaning</w:t>
-      </w:r>
-      <w:r>
-        <w:t xml:space="preserve"> a copy of the actual value is passed to the method.</w:t>
-      </w:r>
-    </w:p>
-    <w:p>
-      <w:pPr>
-        <w:pStyle w:val="ListParagraph"/>
-        <w:numPr>
-          <w:ilvl w:val="0"/>
-          <w:numId w:val="1"/>
-        </w:numPr>
-        <w:jc w:val="both"/>
-      </w:pPr>
-      <w:r>
-        <w:t>Changes made to the parameters inside the method do not affect the original value.</w:t>
-      </w:r>
-    </w:p>
-    <w:p>
-      <w:pPr>
-        <w:ind w:left="360"/>
-        <w:jc w:val="both"/>
-      </w:pPr>
-      <w:r>
-        <w:t>Reference Parameters (By Reference)</w:t>
-      </w:r>
-    </w:p>
-    <w:p>
-      <w:pPr>
-        <w:pStyle w:val="ListParagraph"/>
-        <w:numPr>
-          <w:ilvl w:val="0"/>
-          <w:numId w:val="1"/>
-        </w:numPr>
-        <w:jc w:val="both"/>
-      </w:pPr>
-      <w:r>
-        <w:t>Passed by reference meaning the actual memory address(reference) of the variable is passed.</w:t>
-      </w:r>
-    </w:p>
-    <w:p>
-      <w:pPr>
-        <w:pStyle w:val="ListParagraph"/>
-        <w:numPr>
-          <w:ilvl w:val="0"/>
-          <w:numId w:val="1"/>
-        </w:numPr>
-        <w:jc w:val="both"/>
-      </w:pPr>
-      <w:r>
-        <w:t xml:space="preserve"> Changes made to the parameter inside the method affect the original value.</w:t>
-      </w:r>
-    </w:p>
-    <w:p>
-      <w:pPr>
-        <w:pStyle w:val="ListParagraph"/>
-        <w:numPr>
-          <w:ilvl w:val="0"/>
-          <w:numId w:val="1"/>
-        </w:numPr>
-        <w:jc w:val="both"/>
-      </w:pPr>
-      <w:r>
         <w:t>Declared using the ref keyword.</w:t>
       </w:r>
     </w:p>
@@ -12855,7 +13366,6 @@
               <w:jc w:val="both"/>
             </w:pPr>
             <w:r>
-              <w:lastRenderedPageBreak/>
               <w:t>It is not necessary to initialize the value of a parameter before returning to the calling method.</w:t>
             </w:r>
           </w:p>
@@ -12878,6 +13388,111 @@
     <w:p>
       <w:pPr>
         <w:jc w:val="both"/>
+      </w:pPr>
+    </w:p>
+    <w:p>
+      <w:pPr>
+        <w:pStyle w:val="ListParagraph"/>
+        <w:numPr>
+          <w:ilvl w:val="0"/>
+          <w:numId w:val="9"/>
+        </w:numPr>
+        <w:jc w:val="both"/>
+        <w:rPr>
+          <w:b/>
+          <w:bCs/>
+        </w:rPr>
+      </w:pPr>
+      <w:r>
+        <w:rPr>
+          <w:b/>
+          <w:bCs/>
+        </w:rPr>
+        <w:t>What is Partial Method?</w:t>
+      </w:r>
+    </w:p>
+    <w:p>
+      <w:pPr>
+        <w:jc w:val="both"/>
+      </w:pPr>
+      <w:r>
+        <w:t>Partial method is a special type of method which is declared and defined in two separate partial classes. Declaration part represents signature and presents in a partial class. The definition part provides implementation of the method and resides in separate partial class.</w:t>
+      </w:r>
+    </w:p>
+    <w:p>
+      <w:pPr>
+        <w:jc w:val="both"/>
+      </w:pPr>
+    </w:p>
+    <w:p>
+      <w:pPr>
+        <w:jc w:val="both"/>
+      </w:pPr>
+      <w:r>
+        <w:t>The concept of partial method is helpful when we have declaration and definition of method in two separate files. If definition (implementation) of method is not provided, compiler removes the signature at compile time.</w:t>
+      </w:r>
+    </w:p>
+    <w:p>
+      <w:pPr>
+        <w:jc w:val="both"/>
+      </w:pPr>
+      <w:r>
+        <w:t>There are some rules and restrictions apply to the partial method.</w:t>
+      </w:r>
+    </w:p>
+    <w:p>
+      <w:pPr>
+        <w:jc w:val="both"/>
+      </w:pPr>
+    </w:p>
+    <w:p>
+      <w:pPr>
+        <w:jc w:val="both"/>
+      </w:pPr>
+      <w:r>
+        <w:t>The signature of partial method must be same in both partial classes.</w:t>
+      </w:r>
+    </w:p>
+    <w:p>
+      <w:pPr>
+        <w:jc w:val="both"/>
+      </w:pPr>
+      <w:r>
+        <w:t>The partial method must return void.</w:t>
+      </w:r>
+    </w:p>
+    <w:p>
+      <w:pPr>
+        <w:jc w:val="both"/>
+      </w:pPr>
+      <w:r>
+        <w:lastRenderedPageBreak/>
+        <w:t>No access modifiers are allowed.</w:t>
+      </w:r>
+    </w:p>
+    <w:p>
+      <w:pPr>
+        <w:jc w:val="both"/>
+      </w:pPr>
+      <w:r>
+        <w:t>Partial methods are implicitly private.</w:t>
+      </w:r>
+    </w:p>
+    <w:p>
+      <w:pPr>
+        <w:jc w:val="both"/>
+      </w:pPr>
+      <w:r>
+        <w:t>partial methods will not have out and ref keywords.</w:t>
+      </w:r>
+    </w:p>
+    <w:p>
+      <w:pPr>
+        <w:jc w:val="both"/>
+        <w:rPr>
+          <w:b/>
+          <w:bCs/>
+        </w:rPr>
       </w:pPr>
     </w:p>
     <w:p>
@@ -13897,6 +14512,9 @@
         <w:jc w:val="both"/>
       </w:pPr>
       <w:r>
+        <w:rPr>
+          <w:noProof/>
+        </w:rPr>
         <w:drawing>
           <wp:inline distT="0" distB="0" distL="0" distR="0" wp14:anchorId="044E7FF0" wp14:editId="528EC6B2">
             <wp:extent cx="3947160" cy="4440444"/>
@@ -14088,10 +14706,7 @@
         <w:t xml:space="preserve"> between pair of double quotations.</w:t>
       </w:r>
       <w:r>
-        <w:t xml:space="preserve"> </w:t>
-      </w:r>
-      <w:r>
-        <w:t xml:space="preserve">In C#, string is keyword which is an alias for </w:t>
+        <w:t xml:space="preserve"> In C#, string is keyword which is an alias for </w:t>
       </w:r>
       <w:proofErr w:type="spellStart"/>
       <w:r>
@@ -20799,6 +21414,7 @@
   <w:style w:type="character" w:default="1" w:styleId="DefaultParagraphFont">
     <w:name w:val="Default Paragraph Font"/>
     <w:uiPriority w:val="1"/>
+    <w:semiHidden/>
     <w:unhideWhenUsed/>
   </w:style>
   <w:style w:type="table" w:default="1" w:styleId="TableNormal">

</xml_diff>